<commit_message>
fix: atualizar docx do funil
</commit_message>
<xml_diff>
--- a/documentation/source/files/docs/consent-funnel-ingestion.docx
+++ b/documentation/source/files/docs/consent-funnel-ingestion.docx
@@ -1,6 +1,6 @@
 
 <file path=word/document.xml><?xml version="1.0" encoding="utf-8"?>
-<w:document xmlns:wpc="http://schemas.microsoft.com/office/word/2010/wordprocessingCanvas" xmlns:cx="http://schemas.microsoft.com/office/drawing/2014/chartex" xmlns:cx1="http://schemas.microsoft.com/office/drawing/2015/9/8/chartex" xmlns:cx2="http://schemas.microsoft.com/office/drawing/2015/10/21/chartex" xmlns:cx3="http://schemas.microsoft.com/office/drawing/2016/5/9/chartex" xmlns:cx4="http://schemas.microsoft.com/office/drawing/2016/5/10/chartex" xmlns:cx5="http://schemas.microsoft.com/office/drawing/2016/5/11/chartex" xmlns:cx6="http://schemas.microsoft.com/office/drawing/2016/5/12/chartex" xmlns:cx7="http://schemas.microsoft.com/office/drawing/2016/5/13/chartex" xmlns:cx8="http://schemas.microsoft.com/office/drawing/2016/5/14/chartex" xmlns:mc="http://schemas.openxmlformats.org/markup-compatibility/2006" xmlns:aink="http://schemas.microsoft.com/office/drawing/2016/ink" xmlns:am3d="http://schemas.microsoft.com/office/drawing/2017/model3d" xmlns:o="urn:schemas-microsoft-com:office:office" xmlns:oel="http://schemas.microsoft.com/office/2019/extlst" xmlns:r="http://schemas.openxmlformats.org/officeDocument/2006/relationships" xmlns:m="http://schemas.openxmlformats.org/officeDocument/2006/math" xmlns:v="urn:schemas-microsoft-com:vml" xmlns:wp14="http://schemas.microsoft.com/office/word/2010/wordprocessingDrawing" xmlns:wp="http://schemas.openxmlformats.org/drawingml/2006/wordprocessingDrawing" xmlns:w10="urn:schemas-microsoft-com:office:word" xmlns:w="http://schemas.openxmlformats.org/wordprocessingml/2006/main" xmlns:w14="http://schemas.microsoft.com/office/word/2010/wordml" xmlns:w15="http://schemas.microsoft.com/office/word/2012/wordml" xmlns:w16cex="http://schemas.microsoft.com/office/word/2018/wordml/cex" xmlns:w16cid="http://schemas.microsoft.com/office/word/2016/wordml/cid" xmlns:w16="http://schemas.microsoft.com/office/word/2018/wordml" xmlns:w16du="http://schemas.microsoft.com/office/word/2023/wordml/word16du" xmlns:w16sdtdh="http://schemas.microsoft.com/office/word/2020/wordml/sdtdatahash" xmlns:w16se="http://schemas.microsoft.com/office/word/2015/wordml/symex" xmlns:wpg="http://schemas.microsoft.com/office/word/2010/wordprocessingGroup" xmlns:wpi="http://schemas.microsoft.com/office/word/2010/wordprocessingInk" xmlns:wne="http://schemas.microsoft.com/office/word/2006/wordml" xmlns:wps="http://schemas.microsoft.com/office/word/2010/wordprocessingShape" mc:Ignorable="w14 w15 w16se w16cid w16 w16cex w16sdtdh wp14">
+<w:document xmlns:wpc="http://schemas.microsoft.com/office/word/2010/wordprocessingCanvas" xmlns:cx="http://schemas.microsoft.com/office/drawing/2014/chartex" xmlns:cx1="http://schemas.microsoft.com/office/drawing/2015/9/8/chartex" xmlns:cx2="http://schemas.microsoft.com/office/drawing/2015/10/21/chartex" xmlns:cx3="http://schemas.microsoft.com/office/drawing/2016/5/9/chartex" xmlns:cx4="http://schemas.microsoft.com/office/drawing/2016/5/10/chartex" xmlns:cx5="http://schemas.microsoft.com/office/drawing/2016/5/11/chartex" xmlns:cx6="http://schemas.microsoft.com/office/drawing/2016/5/12/chartex" xmlns:cx7="http://schemas.microsoft.com/office/drawing/2016/5/13/chartex" xmlns:cx8="http://schemas.microsoft.com/office/drawing/2016/5/14/chartex" xmlns:mc="http://schemas.openxmlformats.org/markup-compatibility/2006" xmlns:aink="http://schemas.microsoft.com/office/drawing/2016/ink" xmlns:am3d="http://schemas.microsoft.com/office/drawing/2017/model3d" xmlns:o="urn:schemas-microsoft-com:office:office" xmlns:oel="http://schemas.microsoft.com/office/2019/extlst" xmlns:r="http://schemas.openxmlformats.org/officeDocument/2006/relationships" xmlns:m="http://schemas.openxmlformats.org/officeDocument/2006/math" xmlns:v="urn:schemas-microsoft-com:vml" xmlns:wp14="http://schemas.microsoft.com/office/word/2010/wordprocessingDrawing" xmlns:wp="http://schemas.openxmlformats.org/drawingml/2006/wordprocessingDrawing" xmlns:w10="urn:schemas-microsoft-com:office:word" xmlns:w="http://schemas.openxmlformats.org/wordprocessingml/2006/main" xmlns:w14="http://schemas.microsoft.com/office/word/2010/wordml" xmlns:w15="http://schemas.microsoft.com/office/word/2012/wordml" xmlns:w16cex="http://schemas.microsoft.com/office/word/2018/wordml/cex" xmlns:w16cid="http://schemas.microsoft.com/office/word/2016/wordml/cid" xmlns:w16="http://schemas.microsoft.com/office/word/2018/wordml" xmlns:w16sdtdh="http://schemas.microsoft.com/office/word/2020/wordml/sdtdatahash" xmlns:w16se="http://schemas.microsoft.com/office/word/2015/wordml/symex" xmlns:wpg="http://schemas.microsoft.com/office/word/2010/wordprocessingGroup" xmlns:wpi="http://schemas.microsoft.com/office/word/2010/wordprocessingInk" xmlns:wne="http://schemas.microsoft.com/office/word/2006/wordml" xmlns:wps="http://schemas.microsoft.com/office/word/2010/wordprocessingShape" mc:Ignorable="w14 w15 w16se w16cid w16 w16cex w16sdtdh wp14">
   <w:body>
     <w:p>
       <w:pPr>
@@ -1935,25 +1935,7 @@
           <w:sz w:val="24"/>
           <w:szCs w:val="24"/>
         </w:rPr>
-        <w:t xml:space="preserve">Chegando a Seguradora Server, detentora dos contratos com o usuário, </w:t>
-      </w:r>
-      <w:proofErr w:type="gramStart"/>
-      <w:r>
-        <w:rPr>
-          <w:rFonts w:ascii="Times New Roman" w:eastAsia="Times New Roman" w:hAnsi="Times New Roman" w:cs="Times New Roman"/>
-          <w:sz w:val="24"/>
-          <w:szCs w:val="24"/>
-        </w:rPr>
-        <w:t>este precisa</w:t>
-      </w:r>
-      <w:proofErr w:type="gramEnd"/>
-      <w:r>
-        <w:rPr>
-          <w:rFonts w:ascii="Times New Roman" w:eastAsia="Times New Roman" w:hAnsi="Times New Roman" w:cs="Times New Roman"/>
-          <w:sz w:val="24"/>
-          <w:szCs w:val="24"/>
-        </w:rPr>
-        <w:t xml:space="preserve"> se autenticar, definir o que permite compartilhar e autorizar o consentimento de compartilhamento de dados. Após isso, ele é redirecionado para a Seguradora Client, que iniciou o processo e esta agora, em posse do </w:t>
+        <w:t xml:space="preserve">Chegando a Seguradora Server, detentora dos contratos com o usuário, este precisa se autenticar, definir o que permite compartilhar e autorizar o consentimento de compartilhamento de dados. Após isso, ele é redirecionado para a Seguradora Client, que iniciou o processo e esta agora, em posse do </w:t>
       </w:r>
       <w:proofErr w:type="spellStart"/>
       <w:r>
@@ -2180,14 +2162,14 @@
       </w:pPr>
       <w:r>
         <w:rPr>
-          <w:rFonts w:ascii="Times New Roman" w:hAnsi="Times New Roman" w:cs="Times New Roman"/>
           <w:noProof/>
+          <w14:ligatures w14:val="standardContextual"/>
         </w:rPr>
         <w:drawing>
-          <wp:inline distT="0" distB="0" distL="0" distR="0" wp14:anchorId="063703B8" wp14:editId="0796512F">
-            <wp:extent cx="6188710" cy="3161030"/>
-            <wp:effectExtent l="0" t="0" r="2540" b="1270"/>
-            <wp:docPr id="634134960" name="Imagem 634134960" descr="Diagrama&#10;&#10;Descrição gerada automaticamente"/>
+          <wp:inline distT="0" distB="0" distL="0" distR="0" wp14:anchorId="2F021F0C" wp14:editId="7F6DED65">
+            <wp:extent cx="6188710" cy="2929890"/>
+            <wp:effectExtent l="0" t="0" r="2540" b="3810"/>
+            <wp:docPr id="906528727" name="Imagem 1" descr="Diagrama&#10;&#10;Descrição gerada automaticamente"/>
             <wp:cNvGraphicFramePr>
               <a:graphicFrameLocks xmlns:a="http://schemas.openxmlformats.org/drawingml/2006/main" noChangeAspect="1"/>
             </wp:cNvGraphicFramePr>
@@ -2195,7 +2177,7 @@
               <a:graphicData uri="http://schemas.openxmlformats.org/drawingml/2006/picture">
                 <pic:pic xmlns:pic="http://schemas.openxmlformats.org/drawingml/2006/picture">
                   <pic:nvPicPr>
-                    <pic:cNvPr id="634134960" name="Imagem 634134960" descr="Diagrama&#10;&#10;Descrição gerada automaticamente"/>
+                    <pic:cNvPr id="906528727" name="Imagem 1" descr="Diagrama&#10;&#10;Descrição gerada automaticamente"/>
                     <pic:cNvPicPr/>
                   </pic:nvPicPr>
                   <pic:blipFill>
@@ -2207,7 +2189,7 @@
                   <pic:spPr>
                     <a:xfrm>
                       <a:off x="0" y="0"/>
-                      <a:ext cx="6188710" cy="3161030"/>
+                      <a:ext cx="6188710" cy="2929890"/>
                     </a:xfrm>
                     <a:prstGeom prst="rect">
                       <a:avLst/>
@@ -2218,6 +2200,16 @@
             </a:graphic>
           </wp:inline>
         </w:drawing>
+      </w:r>
+      <w:r>
+        <w:rPr>
+          <w:rFonts w:ascii="Times New Roman" w:eastAsia="Times New Roman" w:hAnsi="Times New Roman" w:cs="Times New Roman"/>
+          <w:i/>
+          <w:iCs/>
+          <w:sz w:val="18"/>
+          <w:szCs w:val="18"/>
+        </w:rPr>
+        <w:t xml:space="preserve"> </w:t>
       </w:r>
       <w:r>
         <w:rPr>
@@ -2528,27 +2520,7 @@
           <w:sz w:val="24"/>
           <w:szCs w:val="24"/>
         </w:rPr>
-        <w:t>/event-api/v1/client-event</w:t>
-      </w:r>
-      <w:proofErr w:type="gramStart"/>
-      <w:r>
-        <w:rPr>
-          <w:rFonts w:ascii="Times New Roman" w:eastAsia="Times New Roman" w:hAnsi="Times New Roman" w:cs="Times New Roman"/>
-          <w:color w:val="000000" w:themeColor="text1"/>
-          <w:sz w:val="24"/>
-          <w:szCs w:val="24"/>
-        </w:rPr>
-        <w:t>/(</w:t>
-      </w:r>
-      <w:proofErr w:type="gramEnd"/>
-      <w:r>
-        <w:rPr>
-          <w:rFonts w:ascii="Times New Roman" w:eastAsia="Times New Roman" w:hAnsi="Times New Roman" w:cs="Times New Roman"/>
-          <w:color w:val="000000" w:themeColor="text1"/>
-          <w:sz w:val="24"/>
-          <w:szCs w:val="24"/>
-        </w:rPr>
-        <w:t>para envio unitário de dados)</w:t>
+        <w:t>/event-api/v1/client-event/(para envio unitário de dados)</w:t>
       </w:r>
     </w:p>
     <w:p>
@@ -3747,18 +3719,9 @@
           <w:rFonts w:ascii="Times New Roman" w:eastAsia="Times New Roman" w:hAnsi="Times New Roman" w:cs="Times New Roman"/>
           <w:color w:val="000000" w:themeColor="text1"/>
         </w:rPr>
-        <w:t>YYYY-MM-DDTHH:mm:</w:t>
-      </w:r>
-      <w:proofErr w:type="gramStart"/>
-      <w:r>
-        <w:rPr>
-          <w:rFonts w:ascii="Times New Roman" w:eastAsia="Times New Roman" w:hAnsi="Times New Roman" w:cs="Times New Roman"/>
-          <w:color w:val="000000" w:themeColor="text1"/>
-        </w:rPr>
-        <w:t>ss.sssZ</w:t>
+        <w:t>YYYY-MM-DDTHH:mm:ss.sssZ</w:t>
       </w:r>
       <w:proofErr w:type="spellEnd"/>
-      <w:proofErr w:type="gramEnd"/>
       <w:r>
         <w:rPr>
           <w:rFonts w:ascii="Times New Roman" w:eastAsia="Times New Roman" w:hAnsi="Times New Roman" w:cs="Times New Roman"/>
@@ -4184,15 +4147,7 @@
           <w:rFonts w:ascii="Times New Roman" w:eastAsia="Times New Roman" w:hAnsi="Times New Roman" w:cs="Times New Roman"/>
           <w:color w:val="000000" w:themeColor="text1"/>
         </w:rPr>
-        <w:t xml:space="preserve"> </w:t>
-      </w:r>
-      <w:proofErr w:type="gramStart"/>
-      <w:r>
-        <w:rPr>
-          <w:rFonts w:ascii="Times New Roman" w:eastAsia="Times New Roman" w:hAnsi="Times New Roman" w:cs="Times New Roman"/>
-          <w:color w:val="000000" w:themeColor="text1"/>
-        </w:rPr>
-        <w:t xml:space="preserve">e  </w:t>
+        <w:t xml:space="preserve"> e  </w:t>
       </w:r>
       <w:proofErr w:type="spellStart"/>
       <w:r>
@@ -4204,7 +4159,6 @@
         <w:t>correlationID</w:t>
       </w:r>
       <w:proofErr w:type="spellEnd"/>
-      <w:proofErr w:type="gramEnd"/>
     </w:p>
     <w:p>
       <w:pPr>
@@ -4442,25 +4396,7 @@
           <w:color w:val="000000" w:themeColor="text1"/>
           <w:lang w:val="en-US"/>
         </w:rPr>
-        <w:t>": "</w:t>
-      </w:r>
-      <w:proofErr w:type="gramStart"/>
-      <w:r>
-        <w:rPr>
-          <w:rFonts w:ascii="Times New Roman" w:eastAsia="Times New Roman" w:hAnsi="Times New Roman" w:cs="Times New Roman"/>
-          <w:color w:val="000000" w:themeColor="text1"/>
-          <w:lang w:val="en-US"/>
-        </w:rPr>
-        <w:t>urn:bancoex</w:t>
-      </w:r>
-      <w:proofErr w:type="gramEnd"/>
-      <w:r>
-        <w:rPr>
-          <w:rFonts w:ascii="Times New Roman" w:eastAsia="Times New Roman" w:hAnsi="Times New Roman" w:cs="Times New Roman"/>
-          <w:color w:val="000000" w:themeColor="text1"/>
-          <w:lang w:val="en-US"/>
-        </w:rPr>
-        <w:t>:C1DD33123",</w:t>
+        <w:t>": "urn:bancoex:C1DD33123",</w:t>
       </w:r>
     </w:p>
     <w:p>
@@ -4579,241 +4515,115 @@
           <w:color w:val="000000" w:themeColor="text1"/>
           <w:lang w:val="en-US"/>
         </w:rPr>
-        <w:t xml:space="preserve">    "</w:t>
-      </w:r>
-      <w:proofErr w:type="gramStart"/>
-      <w:r>
-        <w:rPr>
-          <w:rFonts w:ascii="Times New Roman" w:eastAsia="Times New Roman" w:hAnsi="Times New Roman" w:cs="Times New Roman"/>
-          <w:color w:val="000000" w:themeColor="text1"/>
-          <w:lang w:val="en-US"/>
-        </w:rPr>
-        <w:t>consent</w:t>
-      </w:r>
-      <w:proofErr w:type="gramEnd"/>
-      <w:r>
-        <w:rPr>
-          <w:rFonts w:ascii="Times New Roman" w:eastAsia="Times New Roman" w:hAnsi="Times New Roman" w:cs="Times New Roman"/>
-          <w:color w:val="000000" w:themeColor="text1"/>
-          <w:lang w:val="en-US"/>
-        </w:rPr>
-        <w:t>-user": "invalid-credentials",</w:t>
-      </w:r>
-    </w:p>
-    <w:p>
-      <w:pPr>
-        <w:pStyle w:val="LO-normal"/>
-        <w:rPr>
-          <w:rFonts w:ascii="Times New Roman" w:eastAsia="Times New Roman" w:hAnsi="Times New Roman" w:cs="Times New Roman"/>
-          <w:color w:val="000000" w:themeColor="text1"/>
-          <w:lang w:val="en-US"/>
-        </w:rPr>
-      </w:pPr>
-      <w:r>
-        <w:rPr>
-          <w:rFonts w:ascii="Times New Roman" w:eastAsia="Times New Roman" w:hAnsi="Times New Roman" w:cs="Times New Roman"/>
-          <w:color w:val="000000" w:themeColor="text1"/>
-          <w:lang w:val="en-US"/>
-        </w:rPr>
-        <w:t xml:space="preserve">    "</w:t>
-      </w:r>
-      <w:proofErr w:type="gramStart"/>
-      <w:r>
-        <w:rPr>
-          <w:rFonts w:ascii="Times New Roman" w:eastAsia="Times New Roman" w:hAnsi="Times New Roman" w:cs="Times New Roman"/>
-          <w:color w:val="000000" w:themeColor="text1"/>
-          <w:lang w:val="en-US"/>
-        </w:rPr>
-        <w:t>authentication</w:t>
-      </w:r>
-      <w:proofErr w:type="gramEnd"/>
-      <w:r>
-        <w:rPr>
-          <w:rFonts w:ascii="Times New Roman" w:eastAsia="Times New Roman" w:hAnsi="Times New Roman" w:cs="Times New Roman"/>
-          <w:color w:val="000000" w:themeColor="text1"/>
-          <w:lang w:val="en-US"/>
-        </w:rPr>
-        <w:t>-failure-reason": "invalid-credentials",</w:t>
-      </w:r>
-    </w:p>
-    <w:p>
-      <w:pPr>
-        <w:pStyle w:val="LO-normal"/>
-        <w:rPr>
-          <w:rFonts w:ascii="Times New Roman" w:eastAsia="Times New Roman" w:hAnsi="Times New Roman" w:cs="Times New Roman"/>
-          <w:color w:val="000000" w:themeColor="text1"/>
-          <w:lang w:val="en-US"/>
-        </w:rPr>
-      </w:pPr>
-      <w:r>
-        <w:rPr>
-          <w:rFonts w:ascii="Times New Roman" w:eastAsia="Times New Roman" w:hAnsi="Times New Roman" w:cs="Times New Roman"/>
-          <w:color w:val="000000" w:themeColor="text1"/>
-          <w:lang w:val="en-US"/>
-        </w:rPr>
-        <w:t xml:space="preserve">    "</w:t>
-      </w:r>
-      <w:proofErr w:type="gramStart"/>
-      <w:r>
-        <w:rPr>
-          <w:rFonts w:ascii="Times New Roman" w:eastAsia="Times New Roman" w:hAnsi="Times New Roman" w:cs="Times New Roman"/>
-          <w:color w:val="000000" w:themeColor="text1"/>
-          <w:lang w:val="en-US"/>
-        </w:rPr>
-        <w:t>user</w:t>
-      </w:r>
-      <w:proofErr w:type="gramEnd"/>
-      <w:r>
-        <w:rPr>
-          <w:rFonts w:ascii="Times New Roman" w:eastAsia="Times New Roman" w:hAnsi="Times New Roman" w:cs="Times New Roman"/>
-          <w:color w:val="000000" w:themeColor="text1"/>
-          <w:lang w:val="en-US"/>
-        </w:rPr>
-        <w:t>-redirected-back-status": "success",</w:t>
-      </w:r>
-    </w:p>
-    <w:p>
-      <w:pPr>
-        <w:pStyle w:val="LO-normal"/>
-        <w:rPr>
-          <w:rFonts w:ascii="Times New Roman" w:eastAsia="Times New Roman" w:hAnsi="Times New Roman" w:cs="Times New Roman"/>
-          <w:color w:val="000000" w:themeColor="text1"/>
-          <w:lang w:val="en-US"/>
-        </w:rPr>
-      </w:pPr>
-      <w:r>
-        <w:rPr>
-          <w:rFonts w:ascii="Times New Roman" w:eastAsia="Times New Roman" w:hAnsi="Times New Roman" w:cs="Times New Roman"/>
-          <w:color w:val="000000" w:themeColor="text1"/>
-          <w:lang w:val="en-US"/>
-        </w:rPr>
-        <w:t xml:space="preserve">    "</w:t>
-      </w:r>
-      <w:proofErr w:type="gramStart"/>
-      <w:r>
-        <w:rPr>
-          <w:rFonts w:ascii="Times New Roman" w:eastAsia="Times New Roman" w:hAnsi="Times New Roman" w:cs="Times New Roman"/>
-          <w:color w:val="000000" w:themeColor="text1"/>
-          <w:lang w:val="en-US"/>
-        </w:rPr>
-        <w:t>token</w:t>
-      </w:r>
-      <w:proofErr w:type="gramEnd"/>
-      <w:r>
-        <w:rPr>
-          <w:rFonts w:ascii="Times New Roman" w:eastAsia="Times New Roman" w:hAnsi="Times New Roman" w:cs="Times New Roman"/>
-          <w:color w:val="000000" w:themeColor="text1"/>
-          <w:lang w:val="en-US"/>
-        </w:rPr>
-        <w:t>-kind": "consent-token",</w:t>
-      </w:r>
-    </w:p>
-    <w:p>
-      <w:pPr>
-        <w:pStyle w:val="LO-normal"/>
-        <w:rPr>
-          <w:rFonts w:ascii="Times New Roman" w:eastAsia="Times New Roman" w:hAnsi="Times New Roman" w:cs="Times New Roman"/>
-          <w:color w:val="000000" w:themeColor="text1"/>
-          <w:lang w:val="en-US"/>
-        </w:rPr>
-      </w:pPr>
-      <w:r>
-        <w:rPr>
-          <w:rFonts w:ascii="Times New Roman" w:eastAsia="Times New Roman" w:hAnsi="Times New Roman" w:cs="Times New Roman"/>
-          <w:color w:val="000000" w:themeColor="text1"/>
-          <w:lang w:val="en-US"/>
-        </w:rPr>
-        <w:t xml:space="preserve">    "</w:t>
-      </w:r>
-      <w:proofErr w:type="gramStart"/>
-      <w:r>
-        <w:rPr>
-          <w:rFonts w:ascii="Times New Roman" w:eastAsia="Times New Roman" w:hAnsi="Times New Roman" w:cs="Times New Roman"/>
-          <w:color w:val="000000" w:themeColor="text1"/>
-          <w:lang w:val="en-US"/>
-        </w:rPr>
-        <w:t>rejected</w:t>
-      </w:r>
-      <w:proofErr w:type="gramEnd"/>
-      <w:r>
-        <w:rPr>
-          <w:rFonts w:ascii="Times New Roman" w:eastAsia="Times New Roman" w:hAnsi="Times New Roman" w:cs="Times New Roman"/>
-          <w:color w:val="000000" w:themeColor="text1"/>
-          <w:lang w:val="en-US"/>
-        </w:rPr>
-        <w:t>-by": "user",</w:t>
-      </w:r>
-    </w:p>
-    <w:p>
-      <w:pPr>
-        <w:pStyle w:val="LO-normal"/>
-        <w:rPr>
-          <w:rFonts w:ascii="Times New Roman" w:eastAsia="Times New Roman" w:hAnsi="Times New Roman" w:cs="Times New Roman"/>
-          <w:color w:val="000000" w:themeColor="text1"/>
-          <w:lang w:val="en-US"/>
-        </w:rPr>
-      </w:pPr>
-      <w:r>
-        <w:rPr>
-          <w:rFonts w:ascii="Times New Roman" w:eastAsia="Times New Roman" w:hAnsi="Times New Roman" w:cs="Times New Roman"/>
-          <w:color w:val="000000" w:themeColor="text1"/>
-          <w:lang w:val="en-US"/>
-        </w:rPr>
-        <w:t xml:space="preserve">    "</w:t>
-      </w:r>
-      <w:proofErr w:type="gramStart"/>
-      <w:r>
-        <w:rPr>
-          <w:rFonts w:ascii="Times New Roman" w:eastAsia="Times New Roman" w:hAnsi="Times New Roman" w:cs="Times New Roman"/>
-          <w:color w:val="000000" w:themeColor="text1"/>
-          <w:lang w:val="en-US"/>
-        </w:rPr>
-        <w:t>revoked</w:t>
-      </w:r>
-      <w:proofErr w:type="gramEnd"/>
-      <w:r>
-        <w:rPr>
-          <w:rFonts w:ascii="Times New Roman" w:eastAsia="Times New Roman" w:hAnsi="Times New Roman" w:cs="Times New Roman"/>
-          <w:color w:val="000000" w:themeColor="text1"/>
-          <w:lang w:val="en-US"/>
-        </w:rPr>
-        <w:t>-by": "user",</w:t>
-      </w:r>
-    </w:p>
-    <w:p>
-      <w:pPr>
-        <w:pStyle w:val="LO-normal"/>
-        <w:rPr>
-          <w:rFonts w:ascii="Times New Roman" w:eastAsia="Times New Roman" w:hAnsi="Times New Roman" w:cs="Times New Roman"/>
-          <w:color w:val="000000" w:themeColor="text1"/>
-          <w:lang w:val="en-US"/>
-        </w:rPr>
-      </w:pPr>
-      <w:r>
-        <w:rPr>
-          <w:rFonts w:ascii="Times New Roman" w:eastAsia="Times New Roman" w:hAnsi="Times New Roman" w:cs="Times New Roman"/>
-          <w:color w:val="000000" w:themeColor="text1"/>
-          <w:lang w:val="en-US"/>
-        </w:rPr>
-        <w:t xml:space="preserve">    "</w:t>
-      </w:r>
-      <w:proofErr w:type="gramStart"/>
-      <w:r>
-        <w:rPr>
-          <w:rFonts w:ascii="Times New Roman" w:eastAsia="Times New Roman" w:hAnsi="Times New Roman" w:cs="Times New Roman"/>
-          <w:color w:val="000000" w:themeColor="text1"/>
-          <w:lang w:val="en-US"/>
-        </w:rPr>
-        <w:t>expired</w:t>
-      </w:r>
-      <w:proofErr w:type="gramEnd"/>
-      <w:r>
-        <w:rPr>
-          <w:rFonts w:ascii="Times New Roman" w:eastAsia="Times New Roman" w:hAnsi="Times New Roman" w:cs="Times New Roman"/>
-          <w:color w:val="000000" w:themeColor="text1"/>
-          <w:lang w:val="en-US"/>
-        </w:rPr>
-        <w:t>-by": "authorization-timeout"</w:t>
+        <w:t xml:space="preserve">    "consent-user": "invalid-credentials",</w:t>
+      </w:r>
+    </w:p>
+    <w:p>
+      <w:pPr>
+        <w:pStyle w:val="LO-normal"/>
+        <w:rPr>
+          <w:rFonts w:ascii="Times New Roman" w:eastAsia="Times New Roman" w:hAnsi="Times New Roman" w:cs="Times New Roman"/>
+          <w:color w:val="000000" w:themeColor="text1"/>
+          <w:lang w:val="en-US"/>
+        </w:rPr>
+      </w:pPr>
+      <w:r>
+        <w:rPr>
+          <w:rFonts w:ascii="Times New Roman" w:eastAsia="Times New Roman" w:hAnsi="Times New Roman" w:cs="Times New Roman"/>
+          <w:color w:val="000000" w:themeColor="text1"/>
+          <w:lang w:val="en-US"/>
+        </w:rPr>
+        <w:t xml:space="preserve">    "authentication-failure-reason": "invalid-credentials",</w:t>
+      </w:r>
+    </w:p>
+    <w:p>
+      <w:pPr>
+        <w:pStyle w:val="LO-normal"/>
+        <w:rPr>
+          <w:rFonts w:ascii="Times New Roman" w:eastAsia="Times New Roman" w:hAnsi="Times New Roman" w:cs="Times New Roman"/>
+          <w:color w:val="000000" w:themeColor="text1"/>
+          <w:lang w:val="en-US"/>
+        </w:rPr>
+      </w:pPr>
+      <w:r>
+        <w:rPr>
+          <w:rFonts w:ascii="Times New Roman" w:eastAsia="Times New Roman" w:hAnsi="Times New Roman" w:cs="Times New Roman"/>
+          <w:color w:val="000000" w:themeColor="text1"/>
+          <w:lang w:val="en-US"/>
+        </w:rPr>
+        <w:t xml:space="preserve">    "user-redirected-back-status": "success",</w:t>
+      </w:r>
+    </w:p>
+    <w:p>
+      <w:pPr>
+        <w:pStyle w:val="LO-normal"/>
+        <w:rPr>
+          <w:rFonts w:ascii="Times New Roman" w:eastAsia="Times New Roman" w:hAnsi="Times New Roman" w:cs="Times New Roman"/>
+          <w:color w:val="000000" w:themeColor="text1"/>
+          <w:lang w:val="en-US"/>
+        </w:rPr>
+      </w:pPr>
+      <w:r>
+        <w:rPr>
+          <w:rFonts w:ascii="Times New Roman" w:eastAsia="Times New Roman" w:hAnsi="Times New Roman" w:cs="Times New Roman"/>
+          <w:color w:val="000000" w:themeColor="text1"/>
+          <w:lang w:val="en-US"/>
+        </w:rPr>
+        <w:t xml:space="preserve">    "token-kind": "consent-token",</w:t>
+      </w:r>
+    </w:p>
+    <w:p>
+      <w:pPr>
+        <w:pStyle w:val="LO-normal"/>
+        <w:rPr>
+          <w:rFonts w:ascii="Times New Roman" w:eastAsia="Times New Roman" w:hAnsi="Times New Roman" w:cs="Times New Roman"/>
+          <w:color w:val="000000" w:themeColor="text1"/>
+          <w:lang w:val="en-US"/>
+        </w:rPr>
+      </w:pPr>
+      <w:r>
+        <w:rPr>
+          <w:rFonts w:ascii="Times New Roman" w:eastAsia="Times New Roman" w:hAnsi="Times New Roman" w:cs="Times New Roman"/>
+          <w:color w:val="000000" w:themeColor="text1"/>
+          <w:lang w:val="en-US"/>
+        </w:rPr>
+        <w:t xml:space="preserve">    "rejected-by": "user",</w:t>
+      </w:r>
+    </w:p>
+    <w:p>
+      <w:pPr>
+        <w:pStyle w:val="LO-normal"/>
+        <w:rPr>
+          <w:rFonts w:ascii="Times New Roman" w:eastAsia="Times New Roman" w:hAnsi="Times New Roman" w:cs="Times New Roman"/>
+          <w:color w:val="000000" w:themeColor="text1"/>
+          <w:lang w:val="en-US"/>
+        </w:rPr>
+      </w:pPr>
+      <w:r>
+        <w:rPr>
+          <w:rFonts w:ascii="Times New Roman" w:eastAsia="Times New Roman" w:hAnsi="Times New Roman" w:cs="Times New Roman"/>
+          <w:color w:val="000000" w:themeColor="text1"/>
+          <w:lang w:val="en-US"/>
+        </w:rPr>
+        <w:t xml:space="preserve">    "revoked-by": "user",</w:t>
+      </w:r>
+    </w:p>
+    <w:p>
+      <w:pPr>
+        <w:pStyle w:val="LO-normal"/>
+        <w:rPr>
+          <w:rFonts w:ascii="Times New Roman" w:eastAsia="Times New Roman" w:hAnsi="Times New Roman" w:cs="Times New Roman"/>
+          <w:color w:val="000000" w:themeColor="text1"/>
+          <w:lang w:val="en-US"/>
+        </w:rPr>
+      </w:pPr>
+      <w:r>
+        <w:rPr>
+          <w:rFonts w:ascii="Times New Roman" w:eastAsia="Times New Roman" w:hAnsi="Times New Roman" w:cs="Times New Roman"/>
+          <w:color w:val="000000" w:themeColor="text1"/>
+          <w:lang w:val="en-US"/>
+        </w:rPr>
+        <w:t xml:space="preserve">    "expired-by": "authorization-timeout"</w:t>
       </w:r>
     </w:p>
     <w:p>
@@ -5335,29 +5145,7 @@
           <w:szCs w:val="24"/>
           <w:lang w:val="en-US"/>
         </w:rPr>
-        <w:t>": "</w:t>
-      </w:r>
-      <w:proofErr w:type="gramStart"/>
-      <w:r>
-        <w:rPr>
-          <w:b w:val="0"/>
-          <w:color w:val="000000" w:themeColor="text1"/>
-          <w:sz w:val="24"/>
-          <w:szCs w:val="24"/>
-          <w:lang w:val="en-US"/>
-        </w:rPr>
-        <w:t>urn:bancoex</w:t>
-      </w:r>
-      <w:proofErr w:type="gramEnd"/>
-      <w:r>
-        <w:rPr>
-          <w:b w:val="0"/>
-          <w:color w:val="000000" w:themeColor="text1"/>
-          <w:sz w:val="24"/>
-          <w:szCs w:val="24"/>
-          <w:lang w:val="en-US"/>
-        </w:rPr>
-        <w:t>:C1DD33123",</w:t>
+        <w:t>": "urn:bancoex:C1DD33123",</w:t>
       </w:r>
     </w:p>
     <w:p>
@@ -5520,29 +5308,7 @@
           <w:szCs w:val="24"/>
           <w:lang w:val="en-US"/>
         </w:rPr>
-        <w:t xml:space="preserve">        "</w:t>
-      </w:r>
-      <w:proofErr w:type="gramStart"/>
-      <w:r>
-        <w:rPr>
-          <w:b w:val="0"/>
-          <w:color w:val="000000" w:themeColor="text1"/>
-          <w:sz w:val="24"/>
-          <w:szCs w:val="24"/>
-          <w:lang w:val="en-US"/>
-        </w:rPr>
-        <w:t>consent</w:t>
-      </w:r>
-      <w:proofErr w:type="gramEnd"/>
-      <w:r>
-        <w:rPr>
-          <w:b w:val="0"/>
-          <w:color w:val="000000" w:themeColor="text1"/>
-          <w:sz w:val="24"/>
-          <w:szCs w:val="24"/>
-          <w:lang w:val="en-US"/>
-        </w:rPr>
-        <w:t>-user": "invalid-credentials",</w:t>
+        <w:t xml:space="preserve">        "consent-user": "invalid-credentials",</w:t>
       </w:r>
     </w:p>
     <w:p>
@@ -5568,29 +5334,7 @@
           <w:szCs w:val="24"/>
           <w:lang w:val="en-US"/>
         </w:rPr>
-        <w:t xml:space="preserve">        "</w:t>
-      </w:r>
-      <w:proofErr w:type="gramStart"/>
-      <w:r>
-        <w:rPr>
-          <w:b w:val="0"/>
-          <w:color w:val="000000" w:themeColor="text1"/>
-          <w:sz w:val="24"/>
-          <w:szCs w:val="24"/>
-          <w:lang w:val="en-US"/>
-        </w:rPr>
-        <w:t>authentication</w:t>
-      </w:r>
-      <w:proofErr w:type="gramEnd"/>
-      <w:r>
-        <w:rPr>
-          <w:b w:val="0"/>
-          <w:color w:val="000000" w:themeColor="text1"/>
-          <w:sz w:val="24"/>
-          <w:szCs w:val="24"/>
-          <w:lang w:val="en-US"/>
-        </w:rPr>
-        <w:t>-failure-reason": "invalid-credentials",</w:t>
+        <w:t xml:space="preserve">        "authentication-failure-reason": "invalid-credentials",</w:t>
       </w:r>
     </w:p>
     <w:p>
@@ -5616,29 +5360,7 @@
           <w:szCs w:val="24"/>
           <w:lang w:val="en-US"/>
         </w:rPr>
-        <w:t xml:space="preserve">        "</w:t>
-      </w:r>
-      <w:proofErr w:type="gramStart"/>
-      <w:r>
-        <w:rPr>
-          <w:b w:val="0"/>
-          <w:color w:val="000000" w:themeColor="text1"/>
-          <w:sz w:val="24"/>
-          <w:szCs w:val="24"/>
-          <w:lang w:val="en-US"/>
-        </w:rPr>
-        <w:t>user</w:t>
-      </w:r>
-      <w:proofErr w:type="gramEnd"/>
-      <w:r>
-        <w:rPr>
-          <w:b w:val="0"/>
-          <w:color w:val="000000" w:themeColor="text1"/>
-          <w:sz w:val="24"/>
-          <w:szCs w:val="24"/>
-          <w:lang w:val="en-US"/>
-        </w:rPr>
-        <w:t>-redirected-back-status": "success",</w:t>
+        <w:t xml:space="preserve">        "user-redirected-back-status": "success",</w:t>
       </w:r>
     </w:p>
     <w:p>
@@ -5664,29 +5386,7 @@
           <w:szCs w:val="24"/>
           <w:lang w:val="en-US"/>
         </w:rPr>
-        <w:t xml:space="preserve">        "</w:t>
-      </w:r>
-      <w:proofErr w:type="gramStart"/>
-      <w:r>
-        <w:rPr>
-          <w:b w:val="0"/>
-          <w:color w:val="000000" w:themeColor="text1"/>
-          <w:sz w:val="24"/>
-          <w:szCs w:val="24"/>
-          <w:lang w:val="en-US"/>
-        </w:rPr>
-        <w:t>token</w:t>
-      </w:r>
-      <w:proofErr w:type="gramEnd"/>
-      <w:r>
-        <w:rPr>
-          <w:b w:val="0"/>
-          <w:color w:val="000000" w:themeColor="text1"/>
-          <w:sz w:val="24"/>
-          <w:szCs w:val="24"/>
-          <w:lang w:val="en-US"/>
-        </w:rPr>
-        <w:t>-kind": "consent-token",</w:t>
+        <w:t xml:space="preserve">        "token-kind": "consent-token",</w:t>
       </w:r>
     </w:p>
     <w:p>
@@ -5712,29 +5412,7 @@
           <w:szCs w:val="24"/>
           <w:lang w:val="en-US"/>
         </w:rPr>
-        <w:t xml:space="preserve">        "</w:t>
-      </w:r>
-      <w:proofErr w:type="gramStart"/>
-      <w:r>
-        <w:rPr>
-          <w:b w:val="0"/>
-          <w:color w:val="000000" w:themeColor="text1"/>
-          <w:sz w:val="24"/>
-          <w:szCs w:val="24"/>
-          <w:lang w:val="en-US"/>
-        </w:rPr>
-        <w:t>rejected</w:t>
-      </w:r>
-      <w:proofErr w:type="gramEnd"/>
-      <w:r>
-        <w:rPr>
-          <w:b w:val="0"/>
-          <w:color w:val="000000" w:themeColor="text1"/>
-          <w:sz w:val="24"/>
-          <w:szCs w:val="24"/>
-          <w:lang w:val="en-US"/>
-        </w:rPr>
-        <w:t>-by": "user",</w:t>
+        <w:t xml:space="preserve">        "rejected-by": "user",</w:t>
       </w:r>
     </w:p>
     <w:p>
@@ -5760,29 +5438,7 @@
           <w:szCs w:val="24"/>
           <w:lang w:val="en-US"/>
         </w:rPr>
-        <w:t xml:space="preserve">        "</w:t>
-      </w:r>
-      <w:proofErr w:type="gramStart"/>
-      <w:r>
-        <w:rPr>
-          <w:b w:val="0"/>
-          <w:color w:val="000000" w:themeColor="text1"/>
-          <w:sz w:val="24"/>
-          <w:szCs w:val="24"/>
-          <w:lang w:val="en-US"/>
-        </w:rPr>
-        <w:t>revoked</w:t>
-      </w:r>
-      <w:proofErr w:type="gramEnd"/>
-      <w:r>
-        <w:rPr>
-          <w:b w:val="0"/>
-          <w:color w:val="000000" w:themeColor="text1"/>
-          <w:sz w:val="24"/>
-          <w:szCs w:val="24"/>
-          <w:lang w:val="en-US"/>
-        </w:rPr>
-        <w:t>-by": "user",</w:t>
+        <w:t xml:space="preserve">        "revoked-by": "user",</w:t>
       </w:r>
     </w:p>
     <w:p>
@@ -5808,29 +5464,7 @@
           <w:szCs w:val="24"/>
           <w:lang w:val="en-US"/>
         </w:rPr>
-        <w:t xml:space="preserve">        "</w:t>
-      </w:r>
-      <w:proofErr w:type="gramStart"/>
-      <w:r>
-        <w:rPr>
-          <w:b w:val="0"/>
-          <w:color w:val="000000" w:themeColor="text1"/>
-          <w:sz w:val="24"/>
-          <w:szCs w:val="24"/>
-          <w:lang w:val="en-US"/>
-        </w:rPr>
-        <w:t>expired</w:t>
-      </w:r>
-      <w:proofErr w:type="gramEnd"/>
-      <w:r>
-        <w:rPr>
-          <w:b w:val="0"/>
-          <w:color w:val="000000" w:themeColor="text1"/>
-          <w:sz w:val="24"/>
-          <w:szCs w:val="24"/>
-          <w:lang w:val="en-US"/>
-        </w:rPr>
-        <w:t>-by": "authorization-timeout"</w:t>
+        <w:t xml:space="preserve">        "expired-by": "authorization-timeout"</w:t>
       </w:r>
     </w:p>
     <w:p>
@@ -6195,7 +5829,7 @@
 </file>
 
 <file path=word/endnotes.xml><?xml version="1.0" encoding="utf-8"?>
-<w:endnotes xmlns:wpc="http://schemas.microsoft.com/office/word/2010/wordprocessingCanvas" xmlns:cx="http://schemas.microsoft.com/office/drawing/2014/chartex" xmlns:cx1="http://schemas.microsoft.com/office/drawing/2015/9/8/chartex" xmlns:cx2="http://schemas.microsoft.com/office/drawing/2015/10/21/chartex" xmlns:cx3="http://schemas.microsoft.com/office/drawing/2016/5/9/chartex" xmlns:cx4="http://schemas.microsoft.com/office/drawing/2016/5/10/chartex" xmlns:cx5="http://schemas.microsoft.com/office/drawing/2016/5/11/chartex" xmlns:cx6="http://schemas.microsoft.com/office/drawing/2016/5/12/chartex" xmlns:cx7="http://schemas.microsoft.com/office/drawing/2016/5/13/chartex" xmlns:cx8="http://schemas.microsoft.com/office/drawing/2016/5/14/chartex" xmlns:mc="http://schemas.openxmlformats.org/markup-compatibility/2006" xmlns:aink="http://schemas.microsoft.com/office/drawing/2016/ink" xmlns:am3d="http://schemas.microsoft.com/office/drawing/2017/model3d" xmlns:o="urn:schemas-microsoft-com:office:office" xmlns:oel="http://schemas.microsoft.com/office/2019/extlst" xmlns:r="http://schemas.openxmlformats.org/officeDocument/2006/relationships" xmlns:m="http://schemas.openxmlformats.org/officeDocument/2006/math" xmlns:v="urn:schemas-microsoft-com:vml" xmlns:wp14="http://schemas.microsoft.com/office/word/2010/wordprocessingDrawing" xmlns:wp="http://schemas.openxmlformats.org/drawingml/2006/wordprocessingDrawing" xmlns:w10="urn:schemas-microsoft-com:office:word" xmlns:w="http://schemas.openxmlformats.org/wordprocessingml/2006/main" xmlns:w14="http://schemas.microsoft.com/office/word/2010/wordml" xmlns:w15="http://schemas.microsoft.com/office/word/2012/wordml" xmlns:w16cex="http://schemas.microsoft.com/office/word/2018/wordml/cex" xmlns:w16cid="http://schemas.microsoft.com/office/word/2016/wordml/cid" xmlns:w16="http://schemas.microsoft.com/office/word/2018/wordml" xmlns:w16du="http://schemas.microsoft.com/office/word/2023/wordml/word16du" xmlns:w16sdtdh="http://schemas.microsoft.com/office/word/2020/wordml/sdtdatahash" xmlns:w16se="http://schemas.microsoft.com/office/word/2015/wordml/symex" xmlns:wpg="http://schemas.microsoft.com/office/word/2010/wordprocessingGroup" xmlns:wpi="http://schemas.microsoft.com/office/word/2010/wordprocessingInk" xmlns:wne="http://schemas.microsoft.com/office/word/2006/wordml" xmlns:wps="http://schemas.microsoft.com/office/word/2010/wordprocessingShape" mc:Ignorable="w14 w15 w16se w16cid w16 w16cex w16sdtdh wp14">
+<w:endnotes xmlns:wpc="http://schemas.microsoft.com/office/word/2010/wordprocessingCanvas" xmlns:cx="http://schemas.microsoft.com/office/drawing/2014/chartex" xmlns:cx1="http://schemas.microsoft.com/office/drawing/2015/9/8/chartex" xmlns:cx2="http://schemas.microsoft.com/office/drawing/2015/10/21/chartex" xmlns:cx3="http://schemas.microsoft.com/office/drawing/2016/5/9/chartex" xmlns:cx4="http://schemas.microsoft.com/office/drawing/2016/5/10/chartex" xmlns:cx5="http://schemas.microsoft.com/office/drawing/2016/5/11/chartex" xmlns:cx6="http://schemas.microsoft.com/office/drawing/2016/5/12/chartex" xmlns:cx7="http://schemas.microsoft.com/office/drawing/2016/5/13/chartex" xmlns:cx8="http://schemas.microsoft.com/office/drawing/2016/5/14/chartex" xmlns:mc="http://schemas.openxmlformats.org/markup-compatibility/2006" xmlns:aink="http://schemas.microsoft.com/office/drawing/2016/ink" xmlns:am3d="http://schemas.microsoft.com/office/drawing/2017/model3d" xmlns:o="urn:schemas-microsoft-com:office:office" xmlns:oel="http://schemas.microsoft.com/office/2019/extlst" xmlns:r="http://schemas.openxmlformats.org/officeDocument/2006/relationships" xmlns:m="http://schemas.openxmlformats.org/officeDocument/2006/math" xmlns:v="urn:schemas-microsoft-com:vml" xmlns:wp14="http://schemas.microsoft.com/office/word/2010/wordprocessingDrawing" xmlns:wp="http://schemas.openxmlformats.org/drawingml/2006/wordprocessingDrawing" xmlns:w10="urn:schemas-microsoft-com:office:word" xmlns:w="http://schemas.openxmlformats.org/wordprocessingml/2006/main" xmlns:w14="http://schemas.microsoft.com/office/word/2010/wordml" xmlns:w15="http://schemas.microsoft.com/office/word/2012/wordml" xmlns:w16cex="http://schemas.microsoft.com/office/word/2018/wordml/cex" xmlns:w16cid="http://schemas.microsoft.com/office/word/2016/wordml/cid" xmlns:w16="http://schemas.microsoft.com/office/word/2018/wordml" xmlns:w16sdtdh="http://schemas.microsoft.com/office/word/2020/wordml/sdtdatahash" xmlns:w16se="http://schemas.microsoft.com/office/word/2015/wordml/symex" xmlns:wpg="http://schemas.microsoft.com/office/word/2010/wordprocessingGroup" xmlns:wpi="http://schemas.microsoft.com/office/word/2010/wordprocessingInk" xmlns:wne="http://schemas.microsoft.com/office/word/2006/wordml" xmlns:wps="http://schemas.microsoft.com/office/word/2010/wordprocessingShape" mc:Ignorable="w14 w15 w16se w16cid w16 w16cex w16sdtdh wp14">
   <w:endnote w:type="separator" w:id="-1">
     <w:p>
       <w:pPr>
@@ -6220,7 +5854,7 @@
 </file>
 
 <file path=word/footer1.xml><?xml version="1.0" encoding="utf-8"?>
-<w:ftr xmlns:wpc="http://schemas.microsoft.com/office/word/2010/wordprocessingCanvas" xmlns:cx="http://schemas.microsoft.com/office/drawing/2014/chartex" xmlns:cx1="http://schemas.microsoft.com/office/drawing/2015/9/8/chartex" xmlns:cx2="http://schemas.microsoft.com/office/drawing/2015/10/21/chartex" xmlns:cx3="http://schemas.microsoft.com/office/drawing/2016/5/9/chartex" xmlns:cx4="http://schemas.microsoft.com/office/drawing/2016/5/10/chartex" xmlns:cx5="http://schemas.microsoft.com/office/drawing/2016/5/11/chartex" xmlns:cx6="http://schemas.microsoft.com/office/drawing/2016/5/12/chartex" xmlns:cx7="http://schemas.microsoft.com/office/drawing/2016/5/13/chartex" xmlns:cx8="http://schemas.microsoft.com/office/drawing/2016/5/14/chartex" xmlns:mc="http://schemas.openxmlformats.org/markup-compatibility/2006" xmlns:aink="http://schemas.microsoft.com/office/drawing/2016/ink" xmlns:am3d="http://schemas.microsoft.com/office/drawing/2017/model3d" xmlns:o="urn:schemas-microsoft-com:office:office" xmlns:oel="http://schemas.microsoft.com/office/2019/extlst" xmlns:r="http://schemas.openxmlformats.org/officeDocument/2006/relationships" xmlns:m="http://schemas.openxmlformats.org/officeDocument/2006/math" xmlns:v="urn:schemas-microsoft-com:vml" xmlns:wp14="http://schemas.microsoft.com/office/word/2010/wordprocessingDrawing" xmlns:wp="http://schemas.openxmlformats.org/drawingml/2006/wordprocessingDrawing" xmlns:w10="urn:schemas-microsoft-com:office:word" xmlns:w="http://schemas.openxmlformats.org/wordprocessingml/2006/main" xmlns:w14="http://schemas.microsoft.com/office/word/2010/wordml" xmlns:w15="http://schemas.microsoft.com/office/word/2012/wordml" xmlns:w16cex="http://schemas.microsoft.com/office/word/2018/wordml/cex" xmlns:w16cid="http://schemas.microsoft.com/office/word/2016/wordml/cid" xmlns:w16="http://schemas.microsoft.com/office/word/2018/wordml" xmlns:w16du="http://schemas.microsoft.com/office/word/2023/wordml/word16du" xmlns:w16sdtdh="http://schemas.microsoft.com/office/word/2020/wordml/sdtdatahash" xmlns:w16se="http://schemas.microsoft.com/office/word/2015/wordml/symex" xmlns:wpg="http://schemas.microsoft.com/office/word/2010/wordprocessingGroup" xmlns:wpi="http://schemas.microsoft.com/office/word/2010/wordprocessingInk" xmlns:wne="http://schemas.microsoft.com/office/word/2006/wordml" xmlns:wps="http://schemas.microsoft.com/office/word/2010/wordprocessingShape" mc:Ignorable="w14 w15 w16se w16cid w16 w16cex w16sdtdh wp14">
+<w:ftr xmlns:wpc="http://schemas.microsoft.com/office/word/2010/wordprocessingCanvas" xmlns:cx="http://schemas.microsoft.com/office/drawing/2014/chartex" xmlns:cx1="http://schemas.microsoft.com/office/drawing/2015/9/8/chartex" xmlns:cx2="http://schemas.microsoft.com/office/drawing/2015/10/21/chartex" xmlns:cx3="http://schemas.microsoft.com/office/drawing/2016/5/9/chartex" xmlns:cx4="http://schemas.microsoft.com/office/drawing/2016/5/10/chartex" xmlns:cx5="http://schemas.microsoft.com/office/drawing/2016/5/11/chartex" xmlns:cx6="http://schemas.microsoft.com/office/drawing/2016/5/12/chartex" xmlns:cx7="http://schemas.microsoft.com/office/drawing/2016/5/13/chartex" xmlns:cx8="http://schemas.microsoft.com/office/drawing/2016/5/14/chartex" xmlns:mc="http://schemas.openxmlformats.org/markup-compatibility/2006" xmlns:aink="http://schemas.microsoft.com/office/drawing/2016/ink" xmlns:am3d="http://schemas.microsoft.com/office/drawing/2017/model3d" xmlns:o="urn:schemas-microsoft-com:office:office" xmlns:oel="http://schemas.microsoft.com/office/2019/extlst" xmlns:r="http://schemas.openxmlformats.org/officeDocument/2006/relationships" xmlns:m="http://schemas.openxmlformats.org/officeDocument/2006/math" xmlns:v="urn:schemas-microsoft-com:vml" xmlns:wp14="http://schemas.microsoft.com/office/word/2010/wordprocessingDrawing" xmlns:wp="http://schemas.openxmlformats.org/drawingml/2006/wordprocessingDrawing" xmlns:w10="urn:schemas-microsoft-com:office:word" xmlns:w="http://schemas.openxmlformats.org/wordprocessingml/2006/main" xmlns:w14="http://schemas.microsoft.com/office/word/2010/wordml" xmlns:w15="http://schemas.microsoft.com/office/word/2012/wordml" xmlns:w16cex="http://schemas.microsoft.com/office/word/2018/wordml/cex" xmlns:w16cid="http://schemas.microsoft.com/office/word/2016/wordml/cid" xmlns:w16="http://schemas.microsoft.com/office/word/2018/wordml" xmlns:w16sdtdh="http://schemas.microsoft.com/office/word/2020/wordml/sdtdatahash" xmlns:w16se="http://schemas.microsoft.com/office/word/2015/wordml/symex" xmlns:wpg="http://schemas.microsoft.com/office/word/2010/wordprocessingGroup" xmlns:wpi="http://schemas.microsoft.com/office/word/2010/wordprocessingInk" xmlns:wne="http://schemas.microsoft.com/office/word/2006/wordml" xmlns:wps="http://schemas.microsoft.com/office/word/2010/wordprocessingShape" mc:Ignorable="w14 w15 w16se w16cid w16 w16cex w16sdtdh wp14">
   <w:p>
     <w:pPr>
       <w:pStyle w:val="LO-normal"/>
@@ -6268,7 +5902,7 @@
 </file>
 
 <file path=word/footer2.xml><?xml version="1.0" encoding="utf-8"?>
-<w:ftr xmlns:wpc="http://schemas.microsoft.com/office/word/2010/wordprocessingCanvas" xmlns:cx="http://schemas.microsoft.com/office/drawing/2014/chartex" xmlns:cx1="http://schemas.microsoft.com/office/drawing/2015/9/8/chartex" xmlns:cx2="http://schemas.microsoft.com/office/drawing/2015/10/21/chartex" xmlns:cx3="http://schemas.microsoft.com/office/drawing/2016/5/9/chartex" xmlns:cx4="http://schemas.microsoft.com/office/drawing/2016/5/10/chartex" xmlns:cx5="http://schemas.microsoft.com/office/drawing/2016/5/11/chartex" xmlns:cx6="http://schemas.microsoft.com/office/drawing/2016/5/12/chartex" xmlns:cx7="http://schemas.microsoft.com/office/drawing/2016/5/13/chartex" xmlns:cx8="http://schemas.microsoft.com/office/drawing/2016/5/14/chartex" xmlns:mc="http://schemas.openxmlformats.org/markup-compatibility/2006" xmlns:aink="http://schemas.microsoft.com/office/drawing/2016/ink" xmlns:am3d="http://schemas.microsoft.com/office/drawing/2017/model3d" xmlns:o="urn:schemas-microsoft-com:office:office" xmlns:oel="http://schemas.microsoft.com/office/2019/extlst" xmlns:r="http://schemas.openxmlformats.org/officeDocument/2006/relationships" xmlns:m="http://schemas.openxmlformats.org/officeDocument/2006/math" xmlns:v="urn:schemas-microsoft-com:vml" xmlns:wp14="http://schemas.microsoft.com/office/word/2010/wordprocessingDrawing" xmlns:wp="http://schemas.openxmlformats.org/drawingml/2006/wordprocessingDrawing" xmlns:w10="urn:schemas-microsoft-com:office:word" xmlns:w="http://schemas.openxmlformats.org/wordprocessingml/2006/main" xmlns:w14="http://schemas.microsoft.com/office/word/2010/wordml" xmlns:w15="http://schemas.microsoft.com/office/word/2012/wordml" xmlns:w16cex="http://schemas.microsoft.com/office/word/2018/wordml/cex" xmlns:w16cid="http://schemas.microsoft.com/office/word/2016/wordml/cid" xmlns:w16="http://schemas.microsoft.com/office/word/2018/wordml" xmlns:w16du="http://schemas.microsoft.com/office/word/2023/wordml/word16du" xmlns:w16sdtdh="http://schemas.microsoft.com/office/word/2020/wordml/sdtdatahash" xmlns:w16se="http://schemas.microsoft.com/office/word/2015/wordml/symex" xmlns:wpg="http://schemas.microsoft.com/office/word/2010/wordprocessingGroup" xmlns:wpi="http://schemas.microsoft.com/office/word/2010/wordprocessingInk" xmlns:wne="http://schemas.microsoft.com/office/word/2006/wordml" xmlns:wps="http://schemas.microsoft.com/office/word/2010/wordprocessingShape" mc:Ignorable="w14 w15 w16se w16cid w16 w16cex w16sdtdh wp14">
+<w:ftr xmlns:wpc="http://schemas.microsoft.com/office/word/2010/wordprocessingCanvas" xmlns:cx="http://schemas.microsoft.com/office/drawing/2014/chartex" xmlns:cx1="http://schemas.microsoft.com/office/drawing/2015/9/8/chartex" xmlns:cx2="http://schemas.microsoft.com/office/drawing/2015/10/21/chartex" xmlns:cx3="http://schemas.microsoft.com/office/drawing/2016/5/9/chartex" xmlns:cx4="http://schemas.microsoft.com/office/drawing/2016/5/10/chartex" xmlns:cx5="http://schemas.microsoft.com/office/drawing/2016/5/11/chartex" xmlns:cx6="http://schemas.microsoft.com/office/drawing/2016/5/12/chartex" xmlns:cx7="http://schemas.microsoft.com/office/drawing/2016/5/13/chartex" xmlns:cx8="http://schemas.microsoft.com/office/drawing/2016/5/14/chartex" xmlns:mc="http://schemas.openxmlformats.org/markup-compatibility/2006" xmlns:aink="http://schemas.microsoft.com/office/drawing/2016/ink" xmlns:am3d="http://schemas.microsoft.com/office/drawing/2017/model3d" xmlns:o="urn:schemas-microsoft-com:office:office" xmlns:oel="http://schemas.microsoft.com/office/2019/extlst" xmlns:r="http://schemas.openxmlformats.org/officeDocument/2006/relationships" xmlns:m="http://schemas.openxmlformats.org/officeDocument/2006/math" xmlns:v="urn:schemas-microsoft-com:vml" xmlns:wp14="http://schemas.microsoft.com/office/word/2010/wordprocessingDrawing" xmlns:wp="http://schemas.openxmlformats.org/drawingml/2006/wordprocessingDrawing" xmlns:w10="urn:schemas-microsoft-com:office:word" xmlns:w="http://schemas.openxmlformats.org/wordprocessingml/2006/main" xmlns:w14="http://schemas.microsoft.com/office/word/2010/wordml" xmlns:w15="http://schemas.microsoft.com/office/word/2012/wordml" xmlns:w16cex="http://schemas.microsoft.com/office/word/2018/wordml/cex" xmlns:w16cid="http://schemas.microsoft.com/office/word/2016/wordml/cid" xmlns:w16="http://schemas.microsoft.com/office/word/2018/wordml" xmlns:w16sdtdh="http://schemas.microsoft.com/office/word/2020/wordml/sdtdatahash" xmlns:w16se="http://schemas.microsoft.com/office/word/2015/wordml/symex" xmlns:wpg="http://schemas.microsoft.com/office/word/2010/wordprocessingGroup" xmlns:wpi="http://schemas.microsoft.com/office/word/2010/wordprocessingInk" xmlns:wne="http://schemas.microsoft.com/office/word/2006/wordml" xmlns:wps="http://schemas.microsoft.com/office/word/2010/wordprocessingShape" mc:Ignorable="w14 w15 w16se w16cid w16 w16cex w16sdtdh wp14">
   <w:p>
     <w:pPr>
       <w:pStyle w:val="LO-normal"/>
@@ -6316,7 +5950,7 @@
 </file>
 
 <file path=word/footer3.xml><?xml version="1.0" encoding="utf-8"?>
-<w:ftr xmlns:wpc="http://schemas.microsoft.com/office/word/2010/wordprocessingCanvas" xmlns:cx="http://schemas.microsoft.com/office/drawing/2014/chartex" xmlns:cx1="http://schemas.microsoft.com/office/drawing/2015/9/8/chartex" xmlns:cx2="http://schemas.microsoft.com/office/drawing/2015/10/21/chartex" xmlns:cx3="http://schemas.microsoft.com/office/drawing/2016/5/9/chartex" xmlns:cx4="http://schemas.microsoft.com/office/drawing/2016/5/10/chartex" xmlns:cx5="http://schemas.microsoft.com/office/drawing/2016/5/11/chartex" xmlns:cx6="http://schemas.microsoft.com/office/drawing/2016/5/12/chartex" xmlns:cx7="http://schemas.microsoft.com/office/drawing/2016/5/13/chartex" xmlns:cx8="http://schemas.microsoft.com/office/drawing/2016/5/14/chartex" xmlns:mc="http://schemas.openxmlformats.org/markup-compatibility/2006" xmlns:aink="http://schemas.microsoft.com/office/drawing/2016/ink" xmlns:am3d="http://schemas.microsoft.com/office/drawing/2017/model3d" xmlns:o="urn:schemas-microsoft-com:office:office" xmlns:oel="http://schemas.microsoft.com/office/2019/extlst" xmlns:r="http://schemas.openxmlformats.org/officeDocument/2006/relationships" xmlns:m="http://schemas.openxmlformats.org/officeDocument/2006/math" xmlns:v="urn:schemas-microsoft-com:vml" xmlns:wp14="http://schemas.microsoft.com/office/word/2010/wordprocessingDrawing" xmlns:wp="http://schemas.openxmlformats.org/drawingml/2006/wordprocessingDrawing" xmlns:w10="urn:schemas-microsoft-com:office:word" xmlns:w="http://schemas.openxmlformats.org/wordprocessingml/2006/main" xmlns:w14="http://schemas.microsoft.com/office/word/2010/wordml" xmlns:w15="http://schemas.microsoft.com/office/word/2012/wordml" xmlns:w16cex="http://schemas.microsoft.com/office/word/2018/wordml/cex" xmlns:w16cid="http://schemas.microsoft.com/office/word/2016/wordml/cid" xmlns:w16="http://schemas.microsoft.com/office/word/2018/wordml" xmlns:w16du="http://schemas.microsoft.com/office/word/2023/wordml/word16du" xmlns:w16sdtdh="http://schemas.microsoft.com/office/word/2020/wordml/sdtdatahash" xmlns:w16se="http://schemas.microsoft.com/office/word/2015/wordml/symex" xmlns:wpg="http://schemas.microsoft.com/office/word/2010/wordprocessingGroup" xmlns:wpi="http://schemas.microsoft.com/office/word/2010/wordprocessingInk" xmlns:wne="http://schemas.microsoft.com/office/word/2006/wordml" xmlns:wps="http://schemas.microsoft.com/office/word/2010/wordprocessingShape" mc:Ignorable="w14 w15 w16se w16cid w16 w16cex w16sdtdh wp14">
+<w:ftr xmlns:wpc="http://schemas.microsoft.com/office/word/2010/wordprocessingCanvas" xmlns:cx="http://schemas.microsoft.com/office/drawing/2014/chartex" xmlns:cx1="http://schemas.microsoft.com/office/drawing/2015/9/8/chartex" xmlns:cx2="http://schemas.microsoft.com/office/drawing/2015/10/21/chartex" xmlns:cx3="http://schemas.microsoft.com/office/drawing/2016/5/9/chartex" xmlns:cx4="http://schemas.microsoft.com/office/drawing/2016/5/10/chartex" xmlns:cx5="http://schemas.microsoft.com/office/drawing/2016/5/11/chartex" xmlns:cx6="http://schemas.microsoft.com/office/drawing/2016/5/12/chartex" xmlns:cx7="http://schemas.microsoft.com/office/drawing/2016/5/13/chartex" xmlns:cx8="http://schemas.microsoft.com/office/drawing/2016/5/14/chartex" xmlns:mc="http://schemas.openxmlformats.org/markup-compatibility/2006" xmlns:aink="http://schemas.microsoft.com/office/drawing/2016/ink" xmlns:am3d="http://schemas.microsoft.com/office/drawing/2017/model3d" xmlns:o="urn:schemas-microsoft-com:office:office" xmlns:oel="http://schemas.microsoft.com/office/2019/extlst" xmlns:r="http://schemas.openxmlformats.org/officeDocument/2006/relationships" xmlns:m="http://schemas.openxmlformats.org/officeDocument/2006/math" xmlns:v="urn:schemas-microsoft-com:vml" xmlns:wp14="http://schemas.microsoft.com/office/word/2010/wordprocessingDrawing" xmlns:wp="http://schemas.openxmlformats.org/drawingml/2006/wordprocessingDrawing" xmlns:w10="urn:schemas-microsoft-com:office:word" xmlns:w="http://schemas.openxmlformats.org/wordprocessingml/2006/main" xmlns:w14="http://schemas.microsoft.com/office/word/2010/wordml" xmlns:w15="http://schemas.microsoft.com/office/word/2012/wordml" xmlns:w16cex="http://schemas.microsoft.com/office/word/2018/wordml/cex" xmlns:w16cid="http://schemas.microsoft.com/office/word/2016/wordml/cid" xmlns:w16="http://schemas.microsoft.com/office/word/2018/wordml" xmlns:w16sdtdh="http://schemas.microsoft.com/office/word/2020/wordml/sdtdatahash" xmlns:w16se="http://schemas.microsoft.com/office/word/2015/wordml/symex" xmlns:wpg="http://schemas.microsoft.com/office/word/2010/wordprocessingGroup" xmlns:wpi="http://schemas.microsoft.com/office/word/2010/wordprocessingInk" xmlns:wne="http://schemas.microsoft.com/office/word/2006/wordml" xmlns:wps="http://schemas.microsoft.com/office/word/2010/wordprocessingShape" mc:Ignorable="w14 w15 w16se w16cid w16 w16cex w16sdtdh wp14">
   <w:p>
     <w:pPr>
       <w:pStyle w:val="LO-normal"/>
@@ -6364,7 +5998,7 @@
 </file>
 
 <file path=word/footnotes.xml><?xml version="1.0" encoding="utf-8"?>
-<w:footnotes xmlns:wpc="http://schemas.microsoft.com/office/word/2010/wordprocessingCanvas" xmlns:cx="http://schemas.microsoft.com/office/drawing/2014/chartex" xmlns:cx1="http://schemas.microsoft.com/office/drawing/2015/9/8/chartex" xmlns:cx2="http://schemas.microsoft.com/office/drawing/2015/10/21/chartex" xmlns:cx3="http://schemas.microsoft.com/office/drawing/2016/5/9/chartex" xmlns:cx4="http://schemas.microsoft.com/office/drawing/2016/5/10/chartex" xmlns:cx5="http://schemas.microsoft.com/office/drawing/2016/5/11/chartex" xmlns:cx6="http://schemas.microsoft.com/office/drawing/2016/5/12/chartex" xmlns:cx7="http://schemas.microsoft.com/office/drawing/2016/5/13/chartex" xmlns:cx8="http://schemas.microsoft.com/office/drawing/2016/5/14/chartex" xmlns:mc="http://schemas.openxmlformats.org/markup-compatibility/2006" xmlns:aink="http://schemas.microsoft.com/office/drawing/2016/ink" xmlns:am3d="http://schemas.microsoft.com/office/drawing/2017/model3d" xmlns:o="urn:schemas-microsoft-com:office:office" xmlns:oel="http://schemas.microsoft.com/office/2019/extlst" xmlns:r="http://schemas.openxmlformats.org/officeDocument/2006/relationships" xmlns:m="http://schemas.openxmlformats.org/officeDocument/2006/math" xmlns:v="urn:schemas-microsoft-com:vml" xmlns:wp14="http://schemas.microsoft.com/office/word/2010/wordprocessingDrawing" xmlns:wp="http://schemas.openxmlformats.org/drawingml/2006/wordprocessingDrawing" xmlns:w10="urn:schemas-microsoft-com:office:word" xmlns:w="http://schemas.openxmlformats.org/wordprocessingml/2006/main" xmlns:w14="http://schemas.microsoft.com/office/word/2010/wordml" xmlns:w15="http://schemas.microsoft.com/office/word/2012/wordml" xmlns:w16cex="http://schemas.microsoft.com/office/word/2018/wordml/cex" xmlns:w16cid="http://schemas.microsoft.com/office/word/2016/wordml/cid" xmlns:w16="http://schemas.microsoft.com/office/word/2018/wordml" xmlns:w16du="http://schemas.microsoft.com/office/word/2023/wordml/word16du" xmlns:w16sdtdh="http://schemas.microsoft.com/office/word/2020/wordml/sdtdatahash" xmlns:w16se="http://schemas.microsoft.com/office/word/2015/wordml/symex" xmlns:wpg="http://schemas.microsoft.com/office/word/2010/wordprocessingGroup" xmlns:wpi="http://schemas.microsoft.com/office/word/2010/wordprocessingInk" xmlns:wne="http://schemas.microsoft.com/office/word/2006/wordml" xmlns:wps="http://schemas.microsoft.com/office/word/2010/wordprocessingShape" mc:Ignorable="w14 w15 w16se w16cid w16 w16cex w16sdtdh wp14">
+<w:footnotes xmlns:wpc="http://schemas.microsoft.com/office/word/2010/wordprocessingCanvas" xmlns:cx="http://schemas.microsoft.com/office/drawing/2014/chartex" xmlns:cx1="http://schemas.microsoft.com/office/drawing/2015/9/8/chartex" xmlns:cx2="http://schemas.microsoft.com/office/drawing/2015/10/21/chartex" xmlns:cx3="http://schemas.microsoft.com/office/drawing/2016/5/9/chartex" xmlns:cx4="http://schemas.microsoft.com/office/drawing/2016/5/10/chartex" xmlns:cx5="http://schemas.microsoft.com/office/drawing/2016/5/11/chartex" xmlns:cx6="http://schemas.microsoft.com/office/drawing/2016/5/12/chartex" xmlns:cx7="http://schemas.microsoft.com/office/drawing/2016/5/13/chartex" xmlns:cx8="http://schemas.microsoft.com/office/drawing/2016/5/14/chartex" xmlns:mc="http://schemas.openxmlformats.org/markup-compatibility/2006" xmlns:aink="http://schemas.microsoft.com/office/drawing/2016/ink" xmlns:am3d="http://schemas.microsoft.com/office/drawing/2017/model3d" xmlns:o="urn:schemas-microsoft-com:office:office" xmlns:oel="http://schemas.microsoft.com/office/2019/extlst" xmlns:r="http://schemas.openxmlformats.org/officeDocument/2006/relationships" xmlns:m="http://schemas.openxmlformats.org/officeDocument/2006/math" xmlns:v="urn:schemas-microsoft-com:vml" xmlns:wp14="http://schemas.microsoft.com/office/word/2010/wordprocessingDrawing" xmlns:wp="http://schemas.openxmlformats.org/drawingml/2006/wordprocessingDrawing" xmlns:w10="urn:schemas-microsoft-com:office:word" xmlns:w="http://schemas.openxmlformats.org/wordprocessingml/2006/main" xmlns:w14="http://schemas.microsoft.com/office/word/2010/wordml" xmlns:w15="http://schemas.microsoft.com/office/word/2012/wordml" xmlns:w16cex="http://schemas.microsoft.com/office/word/2018/wordml/cex" xmlns:w16cid="http://schemas.microsoft.com/office/word/2016/wordml/cid" xmlns:w16="http://schemas.microsoft.com/office/word/2018/wordml" xmlns:w16sdtdh="http://schemas.microsoft.com/office/word/2020/wordml/sdtdatahash" xmlns:w16se="http://schemas.microsoft.com/office/word/2015/wordml/symex" xmlns:wpg="http://schemas.microsoft.com/office/word/2010/wordprocessingGroup" xmlns:wpi="http://schemas.microsoft.com/office/word/2010/wordprocessingInk" xmlns:wne="http://schemas.microsoft.com/office/word/2006/wordml" xmlns:wps="http://schemas.microsoft.com/office/word/2010/wordprocessingShape" mc:Ignorable="w14 w15 w16se w16cid w16 w16cex w16sdtdh wp14">
   <w:footnote w:type="separator" w:id="-1">
     <w:p>
       <w:pPr>
@@ -6389,7 +6023,7 @@
 </file>
 
 <file path=word/header1.xml><?xml version="1.0" encoding="utf-8"?>
-<w:hdr xmlns:wpc="http://schemas.microsoft.com/office/word/2010/wordprocessingCanvas" xmlns:cx="http://schemas.microsoft.com/office/drawing/2014/chartex" xmlns:cx1="http://schemas.microsoft.com/office/drawing/2015/9/8/chartex" xmlns:cx2="http://schemas.microsoft.com/office/drawing/2015/10/21/chartex" xmlns:cx3="http://schemas.microsoft.com/office/drawing/2016/5/9/chartex" xmlns:cx4="http://schemas.microsoft.com/office/drawing/2016/5/10/chartex" xmlns:cx5="http://schemas.microsoft.com/office/drawing/2016/5/11/chartex" xmlns:cx6="http://schemas.microsoft.com/office/drawing/2016/5/12/chartex" xmlns:cx7="http://schemas.microsoft.com/office/drawing/2016/5/13/chartex" xmlns:cx8="http://schemas.microsoft.com/office/drawing/2016/5/14/chartex" xmlns:mc="http://schemas.openxmlformats.org/markup-compatibility/2006" xmlns:aink="http://schemas.microsoft.com/office/drawing/2016/ink" xmlns:am3d="http://schemas.microsoft.com/office/drawing/2017/model3d" xmlns:o="urn:schemas-microsoft-com:office:office" xmlns:oel="http://schemas.microsoft.com/office/2019/extlst" xmlns:r="http://schemas.openxmlformats.org/officeDocument/2006/relationships" xmlns:m="http://schemas.openxmlformats.org/officeDocument/2006/math" xmlns:v="urn:schemas-microsoft-com:vml" xmlns:wp14="http://schemas.microsoft.com/office/word/2010/wordprocessingDrawing" xmlns:wp="http://schemas.openxmlformats.org/drawingml/2006/wordprocessingDrawing" xmlns:w10="urn:schemas-microsoft-com:office:word" xmlns:w="http://schemas.openxmlformats.org/wordprocessingml/2006/main" xmlns:w14="http://schemas.microsoft.com/office/word/2010/wordml" xmlns:w15="http://schemas.microsoft.com/office/word/2012/wordml" xmlns:w16cex="http://schemas.microsoft.com/office/word/2018/wordml/cex" xmlns:w16cid="http://schemas.microsoft.com/office/word/2016/wordml/cid" xmlns:w16="http://schemas.microsoft.com/office/word/2018/wordml" xmlns:w16du="http://schemas.microsoft.com/office/word/2023/wordml/word16du" xmlns:w16sdtdh="http://schemas.microsoft.com/office/word/2020/wordml/sdtdatahash" xmlns:w16se="http://schemas.microsoft.com/office/word/2015/wordml/symex" xmlns:wpg="http://schemas.microsoft.com/office/word/2010/wordprocessingGroup" xmlns:wpi="http://schemas.microsoft.com/office/word/2010/wordprocessingInk" xmlns:wne="http://schemas.microsoft.com/office/word/2006/wordml" xmlns:wps="http://schemas.microsoft.com/office/word/2010/wordprocessingShape" mc:Ignorable="w14 w15 w16se w16cid w16 w16cex w16sdtdh wp14">
+<w:hdr xmlns:wpc="http://schemas.microsoft.com/office/word/2010/wordprocessingCanvas" xmlns:cx="http://schemas.microsoft.com/office/drawing/2014/chartex" xmlns:cx1="http://schemas.microsoft.com/office/drawing/2015/9/8/chartex" xmlns:cx2="http://schemas.microsoft.com/office/drawing/2015/10/21/chartex" xmlns:cx3="http://schemas.microsoft.com/office/drawing/2016/5/9/chartex" xmlns:cx4="http://schemas.microsoft.com/office/drawing/2016/5/10/chartex" xmlns:cx5="http://schemas.microsoft.com/office/drawing/2016/5/11/chartex" xmlns:cx6="http://schemas.microsoft.com/office/drawing/2016/5/12/chartex" xmlns:cx7="http://schemas.microsoft.com/office/drawing/2016/5/13/chartex" xmlns:cx8="http://schemas.microsoft.com/office/drawing/2016/5/14/chartex" xmlns:mc="http://schemas.openxmlformats.org/markup-compatibility/2006" xmlns:aink="http://schemas.microsoft.com/office/drawing/2016/ink" xmlns:am3d="http://schemas.microsoft.com/office/drawing/2017/model3d" xmlns:o="urn:schemas-microsoft-com:office:office" xmlns:oel="http://schemas.microsoft.com/office/2019/extlst" xmlns:r="http://schemas.openxmlformats.org/officeDocument/2006/relationships" xmlns:m="http://schemas.openxmlformats.org/officeDocument/2006/math" xmlns:v="urn:schemas-microsoft-com:vml" xmlns:wp14="http://schemas.microsoft.com/office/word/2010/wordprocessingDrawing" xmlns:wp="http://schemas.openxmlformats.org/drawingml/2006/wordprocessingDrawing" xmlns:w10="urn:schemas-microsoft-com:office:word" xmlns:w="http://schemas.openxmlformats.org/wordprocessingml/2006/main" xmlns:w14="http://schemas.microsoft.com/office/word/2010/wordml" xmlns:w15="http://schemas.microsoft.com/office/word/2012/wordml" xmlns:w16cex="http://schemas.microsoft.com/office/word/2018/wordml/cex" xmlns:w16cid="http://schemas.microsoft.com/office/word/2016/wordml/cid" xmlns:w16="http://schemas.microsoft.com/office/word/2018/wordml" xmlns:w16sdtdh="http://schemas.microsoft.com/office/word/2020/wordml/sdtdatahash" xmlns:w16se="http://schemas.microsoft.com/office/word/2015/wordml/symex" xmlns:wpg="http://schemas.microsoft.com/office/word/2010/wordprocessingGroup" xmlns:wpi="http://schemas.microsoft.com/office/word/2010/wordprocessingInk" xmlns:wne="http://schemas.microsoft.com/office/word/2006/wordml" xmlns:wps="http://schemas.microsoft.com/office/word/2010/wordprocessingShape" mc:Ignorable="w14 w15 w16se w16cid w16 w16cex w16sdtdh wp14">
   <w:p>
     <w:pPr>
       <w:pStyle w:val="LO-normal"/>
@@ -6449,7 +6083,7 @@
 </file>
 
 <file path=word/header2.xml><?xml version="1.0" encoding="utf-8"?>
-<w:hdr xmlns:wpc="http://schemas.microsoft.com/office/word/2010/wordprocessingCanvas" xmlns:cx="http://schemas.microsoft.com/office/drawing/2014/chartex" xmlns:cx1="http://schemas.microsoft.com/office/drawing/2015/9/8/chartex" xmlns:cx2="http://schemas.microsoft.com/office/drawing/2015/10/21/chartex" xmlns:cx3="http://schemas.microsoft.com/office/drawing/2016/5/9/chartex" xmlns:cx4="http://schemas.microsoft.com/office/drawing/2016/5/10/chartex" xmlns:cx5="http://schemas.microsoft.com/office/drawing/2016/5/11/chartex" xmlns:cx6="http://schemas.microsoft.com/office/drawing/2016/5/12/chartex" xmlns:cx7="http://schemas.microsoft.com/office/drawing/2016/5/13/chartex" xmlns:cx8="http://schemas.microsoft.com/office/drawing/2016/5/14/chartex" xmlns:mc="http://schemas.openxmlformats.org/markup-compatibility/2006" xmlns:aink="http://schemas.microsoft.com/office/drawing/2016/ink" xmlns:am3d="http://schemas.microsoft.com/office/drawing/2017/model3d" xmlns:o="urn:schemas-microsoft-com:office:office" xmlns:oel="http://schemas.microsoft.com/office/2019/extlst" xmlns:r="http://schemas.openxmlformats.org/officeDocument/2006/relationships" xmlns:m="http://schemas.openxmlformats.org/officeDocument/2006/math" xmlns:v="urn:schemas-microsoft-com:vml" xmlns:wp14="http://schemas.microsoft.com/office/word/2010/wordprocessingDrawing" xmlns:wp="http://schemas.openxmlformats.org/drawingml/2006/wordprocessingDrawing" xmlns:w10="urn:schemas-microsoft-com:office:word" xmlns:w="http://schemas.openxmlformats.org/wordprocessingml/2006/main" xmlns:w14="http://schemas.microsoft.com/office/word/2010/wordml" xmlns:w15="http://schemas.microsoft.com/office/word/2012/wordml" xmlns:w16cex="http://schemas.microsoft.com/office/word/2018/wordml/cex" xmlns:w16cid="http://schemas.microsoft.com/office/word/2016/wordml/cid" xmlns:w16="http://schemas.microsoft.com/office/word/2018/wordml" xmlns:w16du="http://schemas.microsoft.com/office/word/2023/wordml/word16du" xmlns:w16sdtdh="http://schemas.microsoft.com/office/word/2020/wordml/sdtdatahash" xmlns:w16se="http://schemas.microsoft.com/office/word/2015/wordml/symex" xmlns:wpg="http://schemas.microsoft.com/office/word/2010/wordprocessingGroup" xmlns:wpi="http://schemas.microsoft.com/office/word/2010/wordprocessingInk" xmlns:wne="http://schemas.microsoft.com/office/word/2006/wordml" xmlns:wps="http://schemas.microsoft.com/office/word/2010/wordprocessingShape" mc:Ignorable="w14 w15 w16se w16cid w16 w16cex w16sdtdh wp14">
+<w:hdr xmlns:wpc="http://schemas.microsoft.com/office/word/2010/wordprocessingCanvas" xmlns:cx="http://schemas.microsoft.com/office/drawing/2014/chartex" xmlns:cx1="http://schemas.microsoft.com/office/drawing/2015/9/8/chartex" xmlns:cx2="http://schemas.microsoft.com/office/drawing/2015/10/21/chartex" xmlns:cx3="http://schemas.microsoft.com/office/drawing/2016/5/9/chartex" xmlns:cx4="http://schemas.microsoft.com/office/drawing/2016/5/10/chartex" xmlns:cx5="http://schemas.microsoft.com/office/drawing/2016/5/11/chartex" xmlns:cx6="http://schemas.microsoft.com/office/drawing/2016/5/12/chartex" xmlns:cx7="http://schemas.microsoft.com/office/drawing/2016/5/13/chartex" xmlns:cx8="http://schemas.microsoft.com/office/drawing/2016/5/14/chartex" xmlns:mc="http://schemas.openxmlformats.org/markup-compatibility/2006" xmlns:aink="http://schemas.microsoft.com/office/drawing/2016/ink" xmlns:am3d="http://schemas.microsoft.com/office/drawing/2017/model3d" xmlns:o="urn:schemas-microsoft-com:office:office" xmlns:oel="http://schemas.microsoft.com/office/2019/extlst" xmlns:r="http://schemas.openxmlformats.org/officeDocument/2006/relationships" xmlns:m="http://schemas.openxmlformats.org/officeDocument/2006/math" xmlns:v="urn:schemas-microsoft-com:vml" xmlns:wp14="http://schemas.microsoft.com/office/word/2010/wordprocessingDrawing" xmlns:wp="http://schemas.openxmlformats.org/drawingml/2006/wordprocessingDrawing" xmlns:w10="urn:schemas-microsoft-com:office:word" xmlns:w="http://schemas.openxmlformats.org/wordprocessingml/2006/main" xmlns:w14="http://schemas.microsoft.com/office/word/2010/wordml" xmlns:w15="http://schemas.microsoft.com/office/word/2012/wordml" xmlns:w16cex="http://schemas.microsoft.com/office/word/2018/wordml/cex" xmlns:w16cid="http://schemas.microsoft.com/office/word/2016/wordml/cid" xmlns:w16="http://schemas.microsoft.com/office/word/2018/wordml" xmlns:w16sdtdh="http://schemas.microsoft.com/office/word/2020/wordml/sdtdatahash" xmlns:w16se="http://schemas.microsoft.com/office/word/2015/wordml/symex" xmlns:wpg="http://schemas.microsoft.com/office/word/2010/wordprocessingGroup" xmlns:wpi="http://schemas.microsoft.com/office/word/2010/wordprocessingInk" xmlns:wne="http://schemas.microsoft.com/office/word/2006/wordml" xmlns:wps="http://schemas.microsoft.com/office/word/2010/wordprocessingShape" mc:Ignorable="w14 w15 w16se w16cid w16 w16cex w16sdtdh wp14">
   <w:p>
     <w:pPr>
       <w:pStyle w:val="LO-normal"/>
@@ -6509,7 +6143,7 @@
 </file>
 
 <file path=word/header3.xml><?xml version="1.0" encoding="utf-8"?>
-<w:hdr xmlns:wpc="http://schemas.microsoft.com/office/word/2010/wordprocessingCanvas" xmlns:cx="http://schemas.microsoft.com/office/drawing/2014/chartex" xmlns:cx1="http://schemas.microsoft.com/office/drawing/2015/9/8/chartex" xmlns:cx2="http://schemas.microsoft.com/office/drawing/2015/10/21/chartex" xmlns:cx3="http://schemas.microsoft.com/office/drawing/2016/5/9/chartex" xmlns:cx4="http://schemas.microsoft.com/office/drawing/2016/5/10/chartex" xmlns:cx5="http://schemas.microsoft.com/office/drawing/2016/5/11/chartex" xmlns:cx6="http://schemas.microsoft.com/office/drawing/2016/5/12/chartex" xmlns:cx7="http://schemas.microsoft.com/office/drawing/2016/5/13/chartex" xmlns:cx8="http://schemas.microsoft.com/office/drawing/2016/5/14/chartex" xmlns:mc="http://schemas.openxmlformats.org/markup-compatibility/2006" xmlns:aink="http://schemas.microsoft.com/office/drawing/2016/ink" xmlns:am3d="http://schemas.microsoft.com/office/drawing/2017/model3d" xmlns:o="urn:schemas-microsoft-com:office:office" xmlns:oel="http://schemas.microsoft.com/office/2019/extlst" xmlns:r="http://schemas.openxmlformats.org/officeDocument/2006/relationships" xmlns:m="http://schemas.openxmlformats.org/officeDocument/2006/math" xmlns:v="urn:schemas-microsoft-com:vml" xmlns:wp14="http://schemas.microsoft.com/office/word/2010/wordprocessingDrawing" xmlns:wp="http://schemas.openxmlformats.org/drawingml/2006/wordprocessingDrawing" xmlns:w10="urn:schemas-microsoft-com:office:word" xmlns:w="http://schemas.openxmlformats.org/wordprocessingml/2006/main" xmlns:w14="http://schemas.microsoft.com/office/word/2010/wordml" xmlns:w15="http://schemas.microsoft.com/office/word/2012/wordml" xmlns:w16cex="http://schemas.microsoft.com/office/word/2018/wordml/cex" xmlns:w16cid="http://schemas.microsoft.com/office/word/2016/wordml/cid" xmlns:w16="http://schemas.microsoft.com/office/word/2018/wordml" xmlns:w16du="http://schemas.microsoft.com/office/word/2023/wordml/word16du" xmlns:w16sdtdh="http://schemas.microsoft.com/office/word/2020/wordml/sdtdatahash" xmlns:w16se="http://schemas.microsoft.com/office/word/2015/wordml/symex" xmlns:wpg="http://schemas.microsoft.com/office/word/2010/wordprocessingGroup" xmlns:wpi="http://schemas.microsoft.com/office/word/2010/wordprocessingInk" xmlns:wne="http://schemas.microsoft.com/office/word/2006/wordml" xmlns:wps="http://schemas.microsoft.com/office/word/2010/wordprocessingShape" mc:Ignorable="w14 w15 w16se w16cid w16 w16cex w16sdtdh wp14">
+<w:hdr xmlns:wpc="http://schemas.microsoft.com/office/word/2010/wordprocessingCanvas" xmlns:cx="http://schemas.microsoft.com/office/drawing/2014/chartex" xmlns:cx1="http://schemas.microsoft.com/office/drawing/2015/9/8/chartex" xmlns:cx2="http://schemas.microsoft.com/office/drawing/2015/10/21/chartex" xmlns:cx3="http://schemas.microsoft.com/office/drawing/2016/5/9/chartex" xmlns:cx4="http://schemas.microsoft.com/office/drawing/2016/5/10/chartex" xmlns:cx5="http://schemas.microsoft.com/office/drawing/2016/5/11/chartex" xmlns:cx6="http://schemas.microsoft.com/office/drawing/2016/5/12/chartex" xmlns:cx7="http://schemas.microsoft.com/office/drawing/2016/5/13/chartex" xmlns:cx8="http://schemas.microsoft.com/office/drawing/2016/5/14/chartex" xmlns:mc="http://schemas.openxmlformats.org/markup-compatibility/2006" xmlns:aink="http://schemas.microsoft.com/office/drawing/2016/ink" xmlns:am3d="http://schemas.microsoft.com/office/drawing/2017/model3d" xmlns:o="urn:schemas-microsoft-com:office:office" xmlns:oel="http://schemas.microsoft.com/office/2019/extlst" xmlns:r="http://schemas.openxmlformats.org/officeDocument/2006/relationships" xmlns:m="http://schemas.openxmlformats.org/officeDocument/2006/math" xmlns:v="urn:schemas-microsoft-com:vml" xmlns:wp14="http://schemas.microsoft.com/office/word/2010/wordprocessingDrawing" xmlns:wp="http://schemas.openxmlformats.org/drawingml/2006/wordprocessingDrawing" xmlns:w10="urn:schemas-microsoft-com:office:word" xmlns:w="http://schemas.openxmlformats.org/wordprocessingml/2006/main" xmlns:w14="http://schemas.microsoft.com/office/word/2010/wordml" xmlns:w15="http://schemas.microsoft.com/office/word/2012/wordml" xmlns:w16cex="http://schemas.microsoft.com/office/word/2018/wordml/cex" xmlns:w16cid="http://schemas.microsoft.com/office/word/2016/wordml/cid" xmlns:w16="http://schemas.microsoft.com/office/word/2018/wordml" xmlns:w16sdtdh="http://schemas.microsoft.com/office/word/2020/wordml/sdtdatahash" xmlns:w16se="http://schemas.microsoft.com/office/word/2015/wordml/symex" xmlns:wpg="http://schemas.microsoft.com/office/word/2010/wordprocessingGroup" xmlns:wpi="http://schemas.microsoft.com/office/word/2010/wordprocessingInk" xmlns:wne="http://schemas.microsoft.com/office/word/2006/wordml" xmlns:wps="http://schemas.microsoft.com/office/word/2010/wordprocessingShape" mc:Ignorable="w14 w15 w16se w16cid w16 w16cex w16sdtdh wp14">
   <w:p>
     <w:pPr>
       <w:pStyle w:val="LO-normal"/>
@@ -6569,7 +6203,7 @@
 </file>
 
 <file path=word/numbering.xml><?xml version="1.0" encoding="utf-8"?>
-<w:numbering xmlns:wpc="http://schemas.microsoft.com/office/word/2010/wordprocessingCanvas" xmlns:cx="http://schemas.microsoft.com/office/drawing/2014/chartex" xmlns:cx1="http://schemas.microsoft.com/office/drawing/2015/9/8/chartex" xmlns:cx2="http://schemas.microsoft.com/office/drawing/2015/10/21/chartex" xmlns:cx3="http://schemas.microsoft.com/office/drawing/2016/5/9/chartex" xmlns:cx4="http://schemas.microsoft.com/office/drawing/2016/5/10/chartex" xmlns:cx5="http://schemas.microsoft.com/office/drawing/2016/5/11/chartex" xmlns:cx6="http://schemas.microsoft.com/office/drawing/2016/5/12/chartex" xmlns:cx7="http://schemas.microsoft.com/office/drawing/2016/5/13/chartex" xmlns:cx8="http://schemas.microsoft.com/office/drawing/2016/5/14/chartex" xmlns:mc="http://schemas.openxmlformats.org/markup-compatibility/2006" xmlns:aink="http://schemas.microsoft.com/office/drawing/2016/ink" xmlns:am3d="http://schemas.microsoft.com/office/drawing/2017/model3d" xmlns:o="urn:schemas-microsoft-com:office:office" xmlns:oel="http://schemas.microsoft.com/office/2019/extlst" xmlns:r="http://schemas.openxmlformats.org/officeDocument/2006/relationships" xmlns:m="http://schemas.openxmlformats.org/officeDocument/2006/math" xmlns:v="urn:schemas-microsoft-com:vml" xmlns:wp14="http://schemas.microsoft.com/office/word/2010/wordprocessingDrawing" xmlns:wp="http://schemas.openxmlformats.org/drawingml/2006/wordprocessingDrawing" xmlns:w10="urn:schemas-microsoft-com:office:word" xmlns:w="http://schemas.openxmlformats.org/wordprocessingml/2006/main" xmlns:w14="http://schemas.microsoft.com/office/word/2010/wordml" xmlns:w15="http://schemas.microsoft.com/office/word/2012/wordml" xmlns:w16cex="http://schemas.microsoft.com/office/word/2018/wordml/cex" xmlns:w16cid="http://schemas.microsoft.com/office/word/2016/wordml/cid" xmlns:w16="http://schemas.microsoft.com/office/word/2018/wordml" xmlns:w16du="http://schemas.microsoft.com/office/word/2023/wordml/word16du" xmlns:w16sdtdh="http://schemas.microsoft.com/office/word/2020/wordml/sdtdatahash" xmlns:w16se="http://schemas.microsoft.com/office/word/2015/wordml/symex" xmlns:wpg="http://schemas.microsoft.com/office/word/2010/wordprocessingGroup" xmlns:wpi="http://schemas.microsoft.com/office/word/2010/wordprocessingInk" xmlns:wne="http://schemas.microsoft.com/office/word/2006/wordml" xmlns:wps="http://schemas.microsoft.com/office/word/2010/wordprocessingShape" mc:Ignorable="w14 w15 w16se w16cid w16 w16cex w16sdtdh wp14">
+<w:numbering xmlns:wpc="http://schemas.microsoft.com/office/word/2010/wordprocessingCanvas" xmlns:cx="http://schemas.microsoft.com/office/drawing/2014/chartex" xmlns:cx1="http://schemas.microsoft.com/office/drawing/2015/9/8/chartex" xmlns:cx2="http://schemas.microsoft.com/office/drawing/2015/10/21/chartex" xmlns:cx3="http://schemas.microsoft.com/office/drawing/2016/5/9/chartex" xmlns:cx4="http://schemas.microsoft.com/office/drawing/2016/5/10/chartex" xmlns:cx5="http://schemas.microsoft.com/office/drawing/2016/5/11/chartex" xmlns:cx6="http://schemas.microsoft.com/office/drawing/2016/5/12/chartex" xmlns:cx7="http://schemas.microsoft.com/office/drawing/2016/5/13/chartex" xmlns:cx8="http://schemas.microsoft.com/office/drawing/2016/5/14/chartex" xmlns:mc="http://schemas.openxmlformats.org/markup-compatibility/2006" xmlns:aink="http://schemas.microsoft.com/office/drawing/2016/ink" xmlns:am3d="http://schemas.microsoft.com/office/drawing/2017/model3d" xmlns:o="urn:schemas-microsoft-com:office:office" xmlns:oel="http://schemas.microsoft.com/office/2019/extlst" xmlns:r="http://schemas.openxmlformats.org/officeDocument/2006/relationships" xmlns:m="http://schemas.openxmlformats.org/officeDocument/2006/math" xmlns:v="urn:schemas-microsoft-com:vml" xmlns:wp14="http://schemas.microsoft.com/office/word/2010/wordprocessingDrawing" xmlns:wp="http://schemas.openxmlformats.org/drawingml/2006/wordprocessingDrawing" xmlns:w10="urn:schemas-microsoft-com:office:word" xmlns:w="http://schemas.openxmlformats.org/wordprocessingml/2006/main" xmlns:w14="http://schemas.microsoft.com/office/word/2010/wordml" xmlns:w15="http://schemas.microsoft.com/office/word/2012/wordml" xmlns:w16cex="http://schemas.microsoft.com/office/word/2018/wordml/cex" xmlns:w16cid="http://schemas.microsoft.com/office/word/2016/wordml/cid" xmlns:w16="http://schemas.microsoft.com/office/word/2018/wordml" xmlns:w16sdtdh="http://schemas.microsoft.com/office/word/2020/wordml/sdtdatahash" xmlns:w16se="http://schemas.microsoft.com/office/word/2015/wordml/symex" xmlns:wpg="http://schemas.microsoft.com/office/word/2010/wordprocessingGroup" xmlns:wpi="http://schemas.microsoft.com/office/word/2010/wordprocessingInk" xmlns:wne="http://schemas.microsoft.com/office/word/2006/wordml" xmlns:wps="http://schemas.microsoft.com/office/word/2010/wordprocessingShape" mc:Ignorable="w14 w15 w16se w16cid w16 w16cex w16sdtdh wp14">
   <w:abstractNum w:abstractNumId="0" w15:restartNumberingAfterBreak="0">
     <w:nsid w:val="28F5712C"/>
     <w:multiLevelType w:val="multilevel"/>

</xml_diff>